<commit_message>
Caso de Teste Atualizado
</commit_message>
<xml_diff>
--- a/teste/Caso de Teste.docx
+++ b/teste/Caso de Teste.docx
@@ -288,8 +288,6 @@
           <w:sz w:val="20"/>
         </w:rPr>
       </w:pPr>
-      <w:bookmarkStart w:id="0" w:name="_GoBack"/>
-      <w:bookmarkEnd w:id="0"/>
       <w:r>
         <w:rPr>
           <w:rFonts w:ascii="Arial" w:hAnsi="Arial"/>
@@ -579,17 +577,86 @@
         <w:spacing w:before="0" w:after="0"/>
         <w:rPr>
           <w:rFonts w:ascii="Arial" w:hAnsi="Arial"/>
+          <w:sz w:val="20"/>
+        </w:rPr>
+      </w:pPr>
+      <w:r>
+        <w:rPr>
+          <w:rFonts w:ascii="Arial" w:hAnsi="Arial"/>
+          <w:noProof/>
+          <w:sz w:val="20"/>
+          <w:lang w:val="pt-BR" w:eastAsia="pt-BR"/>
+        </w:rPr>
+        <w:lastRenderedPageBreak/>
+        <w:drawing>
+          <wp:inline distT="0" distB="0" distL="0" distR="0">
+            <wp:extent cx="8220075" cy="5553075"/>
+            <wp:effectExtent l="0" t="0" r="9525" b="9525"/>
+            <wp:docPr id="9" name="Imagem 9"/>
+            <wp:cNvGraphicFramePr>
+              <a:graphicFrameLocks xmlns:a="http://schemas.openxmlformats.org/drawingml/2006/main" noChangeAspect="1"/>
+            </wp:cNvGraphicFramePr>
+            <a:graphic xmlns:a="http://schemas.openxmlformats.org/drawingml/2006/main">
+              <a:graphicData uri="http://schemas.openxmlformats.org/drawingml/2006/picture">
+                <pic:pic xmlns:pic="http://schemas.openxmlformats.org/drawingml/2006/picture">
+                  <pic:nvPicPr>
+                    <pic:cNvPr id="0" name="Picture 2"/>
+                    <pic:cNvPicPr>
+                      <a:picLocks noChangeAspect="1" noChangeArrowheads="1"/>
+                    </pic:cNvPicPr>
+                  </pic:nvPicPr>
+                  <pic:blipFill>
+                    <a:blip r:embed="rId8">
+                      <a:extLst>
+                        <a:ext uri="{28A0092B-C50C-407E-A947-70E740481C1C}">
+                          <a14:useLocalDpi xmlns:a14="http://schemas.microsoft.com/office/drawing/2010/main" val="0"/>
+                        </a:ext>
+                      </a:extLst>
+                    </a:blip>
+                    <a:srcRect/>
+                    <a:stretch>
+                      <a:fillRect/>
+                    </a:stretch>
+                  </pic:blipFill>
+                  <pic:spPr bwMode="auto">
+                    <a:xfrm>
+                      <a:off x="0" y="0"/>
+                      <a:ext cx="8220075" cy="5553075"/>
+                    </a:xfrm>
+                    <a:prstGeom prst="rect">
+                      <a:avLst/>
+                    </a:prstGeom>
+                    <a:noFill/>
+                    <a:ln>
+                      <a:noFill/>
+                    </a:ln>
+                  </pic:spPr>
+                </pic:pic>
+              </a:graphicData>
+            </a:graphic>
+          </wp:inline>
+        </w:drawing>
+      </w:r>
+    </w:p>
+    <w:p>
+      <w:pPr>
+        <w:pStyle w:val="bp"/>
+        <w:spacing w:before="0" w:after="0"/>
+        <w:rPr>
+          <w:rFonts w:ascii="Arial" w:hAnsi="Arial"/>
           <w:b/>
           <w:color w:val="0000FF"/>
           <w:sz w:val="24"/>
           <w:szCs w:val="24"/>
         </w:rPr>
       </w:pPr>
+      <w:bookmarkStart w:id="0" w:name="_GoBack"/>
+      <w:bookmarkEnd w:id="0"/>
     </w:p>
     <w:sectPr>
-      <w:headerReference w:type="default" r:id="rId8"/>
-      <w:footerReference w:type="even" r:id="rId9"/>
-      <w:footerReference w:type="default" r:id="rId10"/>
+      <w:headerReference w:type="default" r:id="rId9"/>
+      <w:footerReference w:type="even" r:id="rId10"/>
+      <w:footerReference w:type="default" r:id="rId11"/>
       <w:type w:val="continuous"/>
       <w:pgSz w:w="15840" w:h="12240" w:orient="landscape" w:code="1"/>
       <w:pgMar w:top="1440" w:right="1440" w:bottom="1440" w:left="1440" w:header="720" w:footer="720" w:gutter="0"/>
@@ -737,7 +804,7 @@
         <w:noProof/>
         <w:sz w:val="20"/>
       </w:rPr>
-      <w:t>1</w:t>
+      <w:t>2</w:t>
     </w:r>
     <w:r>
       <w:rPr>
@@ -4984,6 +5051,34 @@
       <w:szCs w:val="16"/>
     </w:rPr>
   </w:style>
+  <w:style w:type="paragraph" w:styleId="Textodebalo">
+    <w:name w:val="Balloon Text"/>
+    <w:basedOn w:val="Normal"/>
+    <w:link w:val="TextodebaloChar"/>
+    <w:uiPriority w:val="99"/>
+    <w:semiHidden/>
+    <w:unhideWhenUsed/>
+    <w:rsid w:val="00D1229C"/>
+    <w:rPr>
+      <w:rFonts w:ascii="Tahoma" w:hAnsi="Tahoma" w:cs="Tahoma"/>
+      <w:sz w:val="16"/>
+      <w:szCs w:val="16"/>
+    </w:rPr>
+  </w:style>
+  <w:style w:type="character" w:customStyle="1" w:styleId="TextodebaloChar">
+    <w:name w:val="Texto de balão Char"/>
+    <w:basedOn w:val="Fontepargpadro"/>
+    <w:link w:val="Textodebalo"/>
+    <w:uiPriority w:val="99"/>
+    <w:semiHidden/>
+    <w:rsid w:val="00D1229C"/>
+    <w:rPr>
+      <w:rFonts w:ascii="Tahoma" w:hAnsi="Tahoma" w:cs="Tahoma"/>
+      <w:sz w:val="16"/>
+      <w:szCs w:val="16"/>
+      <w:lang w:val="en-US" w:eastAsia="en-US"/>
+    </w:rPr>
+  </w:style>
 </w:styles>
 </file>
 
@@ -5451,6 +5546,34 @@
       <w:rFonts w:ascii="Tahoma" w:hAnsi="Tahoma" w:cs="Tahoma"/>
       <w:sz w:val="16"/>
       <w:szCs w:val="16"/>
+    </w:rPr>
+  </w:style>
+  <w:style w:type="paragraph" w:styleId="Textodebalo">
+    <w:name w:val="Balloon Text"/>
+    <w:basedOn w:val="Normal"/>
+    <w:link w:val="TextodebaloChar"/>
+    <w:uiPriority w:val="99"/>
+    <w:semiHidden/>
+    <w:unhideWhenUsed/>
+    <w:rsid w:val="00D1229C"/>
+    <w:rPr>
+      <w:rFonts w:ascii="Tahoma" w:hAnsi="Tahoma" w:cs="Tahoma"/>
+      <w:sz w:val="16"/>
+      <w:szCs w:val="16"/>
+    </w:rPr>
+  </w:style>
+  <w:style w:type="character" w:customStyle="1" w:styleId="TextodebaloChar">
+    <w:name w:val="Texto de balão Char"/>
+    <w:basedOn w:val="Fontepargpadro"/>
+    <w:link w:val="Textodebalo"/>
+    <w:uiPriority w:val="99"/>
+    <w:semiHidden/>
+    <w:rsid w:val="00D1229C"/>
+    <w:rPr>
+      <w:rFonts w:ascii="Tahoma" w:hAnsi="Tahoma" w:cs="Tahoma"/>
+      <w:sz w:val="16"/>
+      <w:szCs w:val="16"/>
+      <w:lang w:val="en-US" w:eastAsia="en-US"/>
     </w:rPr>
   </w:style>
 </w:styles>

</xml_diff>